<commit_message>
Reduced Animations to suit new graphics
</commit_message>
<xml_diff>
--- a/Documentation/Work List.docx
+++ b/Documentation/Work List.docx
@@ -131,33 +131,42 @@
           <w:strike/>
         </w:rPr>
       </w:pPr>
+      <w:r>
+        <w:rPr>
+          <w:strike/>
+        </w:rPr>
+        <w:t>Fix Fruit Graphics</w:t>
+      </w:r>
+    </w:p>
+    <w:p>
+      <w:pPr>
+        <w:pStyle w:val="ListParagraph"/>
+        <w:numPr>
+          <w:ilvl w:val="0"/>
+          <w:numId w:val="1"/>
+        </w:numPr>
+      </w:pPr>
+      <w:r>
+        <w:rPr>
+          <w:strike/>
+        </w:rPr>
+        <w:t>Fix Power Pill Graphic</w:t>
+      </w:r>
       <w:bookmarkStart w:id="0" w:name="_GoBack"/>
-      <w:r>
-        <w:rPr>
-          <w:strike/>
-        </w:rPr>
-        <w:t>Fix Fruit Graphics</w:t>
+    </w:p>
+    <w:p>
+      <w:pPr>
+        <w:pStyle w:val="ListParagraph"/>
+        <w:numPr>
+          <w:ilvl w:val="0"/>
+          <w:numId w:val="1"/>
+        </w:numPr>
+      </w:pPr>
+      <w:r>
+        <w:t>Change Death Animation</w:t>
       </w:r>
     </w:p>
     <w:bookmarkEnd w:id="0"/>
-    <w:p>
-      <w:pPr>
-        <w:pStyle w:val="ListParagraph"/>
-        <w:numPr>
-          <w:ilvl w:val="0"/>
-          <w:numId w:val="1"/>
-        </w:numPr>
-        <w:rPr>
-          <w:strike/>
-        </w:rPr>
-      </w:pPr>
-      <w:r>
-        <w:rPr>
-          <w:strike/>
-        </w:rPr>
-        <w:t>Fix Power Pill Graphic</w:t>
-      </w:r>
-    </w:p>
     <w:p>
       <w:pPr>
         <w:pStyle w:val="ListParagraph"/>

</xml_diff>

<commit_message>
Completed most of reskinning (Gfx)
</commit_message>
<xml_diff>
--- a/Documentation/Work List.docx
+++ b/Documentation/Work List.docx
@@ -103,8 +103,14 @@
           <w:ilvl w:val="0"/>
           <w:numId w:val="1"/>
         </w:numPr>
-      </w:pPr>
-      <w:r>
+        <w:rPr>
+          <w:strike/>
+        </w:rPr>
+      </w:pPr>
+      <w:r>
+        <w:rPr>
+          <w:strike/>
+        </w:rPr>
         <w:t>Fix Ghost Graphics</w:t>
       </w:r>
     </w:p>
@@ -115,8 +121,14 @@
           <w:ilvl w:val="0"/>
           <w:numId w:val="1"/>
         </w:numPr>
-      </w:pPr>
-      <w:r>
+        <w:rPr>
+          <w:strike/>
+        </w:rPr>
+      </w:pPr>
+      <w:r>
+        <w:rPr>
+          <w:strike/>
+        </w:rPr>
         <w:t>Fix Pacman Graphics</w:t>
       </w:r>
     </w:p>
@@ -145,6 +157,9 @@
           <w:ilvl w:val="0"/>
           <w:numId w:val="1"/>
         </w:numPr>
+        <w:rPr>
+          <w:strike/>
+        </w:rPr>
       </w:pPr>
       <w:r>
         <w:rPr>
@@ -152,256 +167,257 @@
         </w:rPr>
         <w:t>Fix Power Pill Graphic</w:t>
       </w:r>
+    </w:p>
+    <w:p>
+      <w:pPr>
+        <w:pStyle w:val="ListParagraph"/>
+        <w:numPr>
+          <w:ilvl w:val="0"/>
+          <w:numId w:val="1"/>
+        </w:numPr>
+        <w:rPr>
+          <w:strike/>
+        </w:rPr>
+      </w:pPr>
+      <w:r>
+        <w:rPr>
+          <w:strike/>
+        </w:rPr>
+        <w:t>Change Death Animation</w:t>
+      </w:r>
+    </w:p>
+    <w:p>
+      <w:pPr>
+        <w:pStyle w:val="ListParagraph"/>
+        <w:numPr>
+          <w:ilvl w:val="0"/>
+          <w:numId w:val="1"/>
+        </w:numPr>
+      </w:pPr>
+      <w:r>
+        <w:t>Twiddle other graphics till similar but different enough.</w:t>
+      </w:r>
+    </w:p>
+    <w:p>
+      <w:pPr>
+        <w:pStyle w:val="ListParagraph"/>
+        <w:numPr>
+          <w:ilvl w:val="0"/>
+          <w:numId w:val="1"/>
+        </w:numPr>
+      </w:pPr>
+      <w:r>
+        <w:t>Change sound effects and music</w:t>
+      </w:r>
+    </w:p>
+    <w:p>
+      <w:pPr>
+        <w:pStyle w:val="ListParagraph"/>
+        <w:numPr>
+          <w:ilvl w:val="0"/>
+          <w:numId w:val="1"/>
+        </w:numPr>
+      </w:pPr>
+      <w:r>
+        <w:t>Create configuration event file (initially just the title and sub title)</w:t>
+      </w:r>
+    </w:p>
+    <w:p>
+      <w:pPr>
+        <w:pStyle w:val="ListParagraph"/>
+        <w:numPr>
+          <w:ilvl w:val="0"/>
+          <w:numId w:val="1"/>
+        </w:numPr>
+      </w:pPr>
+      <w:r>
+        <w:t>Change title page to include title and sub title (note button requirement)</w:t>
+      </w:r>
+    </w:p>
+    <w:p>
+      <w:pPr>
+        <w:pStyle w:val="ListParagraph"/>
+        <w:numPr>
+          <w:ilvl w:val="0"/>
+          <w:numId w:val="1"/>
+        </w:numPr>
+      </w:pPr>
+      <w:r>
+        <w:t>Change Copyright and Ownership stuff</w:t>
+      </w:r>
+    </w:p>
+    <w:p>
+      <w:pPr>
+        <w:pStyle w:val="ListParagraph"/>
+        <w:numPr>
+          <w:ilvl w:val="0"/>
+          <w:numId w:val="1"/>
+        </w:numPr>
+        <w:rPr>
+          <w:strike/>
+        </w:rPr>
+      </w:pPr>
+      <w:r>
+        <w:rPr>
+          <w:strike/>
+        </w:rPr>
+        <w:t>Disable the intermission code.</w:t>
+      </w:r>
+    </w:p>
+    <w:p>
+      <w:pPr>
+        <w:rPr>
+          <w:u w:val="single"/>
+        </w:rPr>
+      </w:pPr>
+      <w:r>
+        <w:rPr>
+          <w:u w:val="single"/>
+        </w:rPr>
+        <w:t>Modifications</w:t>
+      </w:r>
+    </w:p>
+    <w:p>
+      <w:pPr>
+        <w:pStyle w:val="ListParagraph"/>
+        <w:numPr>
+          <w:ilvl w:val="0"/>
+          <w:numId w:val="1"/>
+        </w:numPr>
+      </w:pPr>
+      <w:r>
+        <w:t>Add the working buttons to the title page.</w:t>
+      </w:r>
+    </w:p>
+    <w:p>
+      <w:pPr>
+        <w:pStyle w:val="ListParagraph"/>
+        <w:numPr>
+          <w:ilvl w:val="0"/>
+          <w:numId w:val="1"/>
+        </w:numPr>
+      </w:pPr>
+      <w:r>
+        <w:t>Add touch controls throughout, bear in mind the no</w:t>
+      </w:r>
+      <w:r>
+        <w:t>n-cancellation issue ala AVMICO, isolate controls so we can use them in high score table as well.</w:t>
+      </w:r>
+    </w:p>
+    <w:p>
+      <w:pPr>
+        <w:pStyle w:val="ListParagraph"/>
+        <w:numPr>
+          <w:ilvl w:val="0"/>
+          <w:numId w:val="1"/>
+        </w:numPr>
+      </w:pPr>
+      <w:r>
+        <w:t>Add a high score page with editable names, store in local storage – this page toggled through via title page on an alternating basis or reached there by game end / high score.</w:t>
+      </w:r>
+    </w:p>
+    <w:p>
+      <w:pPr>
+        <w:pStyle w:val="ListParagraph"/>
+        <w:numPr>
+          <w:ilvl w:val="0"/>
+          <w:numId w:val="1"/>
+        </w:numPr>
+      </w:pPr>
+      <w:r>
+        <w:t>Adjust the game displayed high score to work with high score table.</w:t>
+      </w:r>
+    </w:p>
+    <w:p>
+      <w:pPr>
+        <w:pStyle w:val="ListParagraph"/>
+        <w:numPr>
+          <w:ilvl w:val="0"/>
+          <w:numId w:val="1"/>
+        </w:numPr>
+      </w:pPr>
+      <w:r>
+        <w:t>Add the layer up/layer down code same ideas as used in shop.</w:t>
+      </w:r>
+    </w:p>
+    <w:p>
+      <w:pPr>
+        <w:pStyle w:val="ListParagraph"/>
+        <w:numPr>
+          <w:ilvl w:val="0"/>
+          <w:numId w:val="1"/>
+        </w:numPr>
+      </w:pPr>
+      <w:r>
+        <w:t>Move power pills sys</w:t>
+      </w:r>
+      <w:r>
+        <w:t>tem into the configuration file, return CSV list of one side only.</w:t>
+      </w:r>
+    </w:p>
+    <w:p>
+      <w:pPr>
+        <w:rPr>
+          <w:u w:val="single"/>
+        </w:rPr>
+      </w:pPr>
+      <w:r>
+        <w:rPr>
+          <w:u w:val="single"/>
+        </w:rPr>
+        <w:t>Question System</w:t>
+      </w:r>
+    </w:p>
+    <w:p>
+      <w:pPr>
+        <w:pStyle w:val="ListParagraph"/>
+        <w:numPr>
+          <w:ilvl w:val="0"/>
+          <w:numId w:val="1"/>
+        </w:numPr>
+      </w:pPr>
+      <w:r>
+        <w:t>Devise and implement the question system.</w:t>
+      </w:r>
+    </w:p>
+    <w:p>
+      <w:pPr>
+        <w:rPr>
+          <w:u w:val="single"/>
+        </w:rPr>
+      </w:pPr>
+      <w:r>
+        <w:rPr>
+          <w:u w:val="single"/>
+        </w:rPr>
+        <w:t>Tidy Up</w:t>
+      </w:r>
+    </w:p>
+    <w:p>
+      <w:pPr>
+        <w:pStyle w:val="ListParagraph"/>
+        <w:numPr>
+          <w:ilvl w:val="0"/>
+          <w:numId w:val="1"/>
+        </w:numPr>
+      </w:pPr>
+      <w:r>
+        <w:t>More testing (also included in Code Reading ?)</w:t>
+      </w:r>
+    </w:p>
+    <w:p>
+      <w:pPr>
+        <w:pStyle w:val="ListParagraph"/>
+        <w:numPr>
+          <w:ilvl w:val="0"/>
+          <w:numId w:val="1"/>
+        </w:numPr>
+      </w:pPr>
+      <w:r>
+        <w:t>Clear any outstanding issues.</w:t>
+      </w:r>
       <w:bookmarkStart w:id="0" w:name="_GoBack"/>
-    </w:p>
-    <w:p>
-      <w:pPr>
-        <w:pStyle w:val="ListParagraph"/>
-        <w:numPr>
-          <w:ilvl w:val="0"/>
-          <w:numId w:val="1"/>
-        </w:numPr>
-      </w:pPr>
-      <w:r>
-        <w:t>Change Death Animation</w:t>
-      </w:r>
-    </w:p>
-    <w:bookmarkEnd w:id="0"/>
-    <w:p>
-      <w:pPr>
-        <w:pStyle w:val="ListParagraph"/>
-        <w:numPr>
-          <w:ilvl w:val="0"/>
-          <w:numId w:val="1"/>
-        </w:numPr>
-      </w:pPr>
-      <w:r>
-        <w:t>Twiddle other graphics till similar but different enough.</w:t>
-      </w:r>
-    </w:p>
-    <w:p>
-      <w:pPr>
-        <w:pStyle w:val="ListParagraph"/>
-        <w:numPr>
-          <w:ilvl w:val="0"/>
-          <w:numId w:val="1"/>
-        </w:numPr>
-      </w:pPr>
-      <w:r>
-        <w:t>Change sound effects and music</w:t>
-      </w:r>
-    </w:p>
-    <w:p>
-      <w:pPr>
-        <w:pStyle w:val="ListParagraph"/>
-        <w:numPr>
-          <w:ilvl w:val="0"/>
-          <w:numId w:val="1"/>
-        </w:numPr>
-      </w:pPr>
-      <w:r>
-        <w:t>Create configuration event file (initially just the title and sub title)</w:t>
-      </w:r>
-    </w:p>
-    <w:p>
-      <w:pPr>
-        <w:pStyle w:val="ListParagraph"/>
-        <w:numPr>
-          <w:ilvl w:val="0"/>
-          <w:numId w:val="1"/>
-        </w:numPr>
-      </w:pPr>
-      <w:r>
-        <w:t>Change title page to include title and sub title (note button requirement)</w:t>
-      </w:r>
-    </w:p>
-    <w:p>
-      <w:pPr>
-        <w:pStyle w:val="ListParagraph"/>
-        <w:numPr>
-          <w:ilvl w:val="0"/>
-          <w:numId w:val="1"/>
-        </w:numPr>
-      </w:pPr>
-      <w:r>
-        <w:t>Change Copyright and Ownership stuff</w:t>
-      </w:r>
-    </w:p>
-    <w:p>
-      <w:pPr>
-        <w:pStyle w:val="ListParagraph"/>
-        <w:numPr>
-          <w:ilvl w:val="0"/>
-          <w:numId w:val="1"/>
-        </w:numPr>
-        <w:rPr>
-          <w:strike/>
-        </w:rPr>
-      </w:pPr>
-      <w:r>
-        <w:rPr>
-          <w:strike/>
-        </w:rPr>
-        <w:t>Disable the intermission code.</w:t>
-      </w:r>
-    </w:p>
-    <w:p>
-      <w:pPr>
-        <w:pStyle w:val="ListParagraph"/>
-        <w:numPr>
-          <w:ilvl w:val="0"/>
-          <w:numId w:val="1"/>
-        </w:numPr>
-      </w:pPr>
-      <w:r>
-        <w:t>Bug: Ghosts can enter tunnel.</w:t>
-      </w:r>
-    </w:p>
-    <w:p>
-      <w:pPr>
-        <w:rPr>
-          <w:u w:val="single"/>
-        </w:rPr>
-      </w:pPr>
-      <w:r>
-        <w:rPr>
-          <w:u w:val="single"/>
-        </w:rPr>
-        <w:t>Modifications</w:t>
-      </w:r>
-    </w:p>
-    <w:p>
-      <w:pPr>
-        <w:pStyle w:val="ListParagraph"/>
-        <w:numPr>
-          <w:ilvl w:val="0"/>
-          <w:numId w:val="1"/>
-        </w:numPr>
-      </w:pPr>
-      <w:r>
-        <w:t>Add the working buttons to the title page.</w:t>
-      </w:r>
-    </w:p>
-    <w:p>
-      <w:pPr>
-        <w:pStyle w:val="ListParagraph"/>
-        <w:numPr>
-          <w:ilvl w:val="0"/>
-          <w:numId w:val="1"/>
-        </w:numPr>
-      </w:pPr>
-      <w:r>
-        <w:t>Add touch controls throughout, bear in mind the no</w:t>
-      </w:r>
-      <w:r>
-        <w:t>n-cancellation issue ala AVMICO, isolate controls so we can use them in high score table as well.</w:t>
-      </w:r>
-    </w:p>
-    <w:p>
-      <w:pPr>
-        <w:pStyle w:val="ListParagraph"/>
-        <w:numPr>
-          <w:ilvl w:val="0"/>
-          <w:numId w:val="1"/>
-        </w:numPr>
-      </w:pPr>
-      <w:r>
-        <w:t>Add a high score page with editable names, store in local storage – this page toggled through via title page on an alternating basis or reached there by game end / high score.</w:t>
-      </w:r>
-    </w:p>
-    <w:p>
-      <w:pPr>
-        <w:pStyle w:val="ListParagraph"/>
-        <w:numPr>
-          <w:ilvl w:val="0"/>
-          <w:numId w:val="1"/>
-        </w:numPr>
-      </w:pPr>
-      <w:r>
-        <w:t>Adjust the game displayed high score to work with high score table.</w:t>
-      </w:r>
-    </w:p>
-    <w:p>
-      <w:pPr>
-        <w:pStyle w:val="ListParagraph"/>
-        <w:numPr>
-          <w:ilvl w:val="0"/>
-          <w:numId w:val="1"/>
-        </w:numPr>
-      </w:pPr>
-      <w:r>
-        <w:t>Add the layer up/layer down code same ideas as used in shop.</w:t>
-      </w:r>
-    </w:p>
-    <w:p>
-      <w:pPr>
-        <w:pStyle w:val="ListParagraph"/>
-        <w:numPr>
-          <w:ilvl w:val="0"/>
-          <w:numId w:val="1"/>
-        </w:numPr>
-      </w:pPr>
-      <w:r>
-        <w:t>Move power pills sys</w:t>
-      </w:r>
-      <w:r>
-        <w:t>tem into the configuration file, return CSV list of one side only.</w:t>
-      </w:r>
-    </w:p>
-    <w:p>
-      <w:pPr>
-        <w:rPr>
-          <w:u w:val="single"/>
-        </w:rPr>
-      </w:pPr>
-      <w:r>
-        <w:rPr>
-          <w:u w:val="single"/>
-        </w:rPr>
-        <w:t>Question System</w:t>
-      </w:r>
-    </w:p>
-    <w:p>
-      <w:pPr>
-        <w:pStyle w:val="ListParagraph"/>
-        <w:numPr>
-          <w:ilvl w:val="0"/>
-          <w:numId w:val="1"/>
-        </w:numPr>
-      </w:pPr>
-      <w:r>
-        <w:t>Devise and implement the question system.</w:t>
-      </w:r>
-    </w:p>
-    <w:p>
-      <w:pPr>
-        <w:rPr>
-          <w:u w:val="single"/>
-        </w:rPr>
-      </w:pPr>
-      <w:r>
-        <w:rPr>
-          <w:u w:val="single"/>
-        </w:rPr>
-        <w:t>Tidy Up</w:t>
-      </w:r>
-    </w:p>
-    <w:p>
-      <w:pPr>
-        <w:pStyle w:val="ListParagraph"/>
-        <w:numPr>
-          <w:ilvl w:val="0"/>
-          <w:numId w:val="1"/>
-        </w:numPr>
-      </w:pPr>
-      <w:r>
-        <w:t xml:space="preserve">More testing (also included in Code </w:t>
-      </w:r>
-      <w:proofErr w:type="gramStart"/>
-      <w:r>
-        <w:t>Reading ?)</w:t>
-      </w:r>
-      <w:proofErr w:type="gramEnd"/>
+      <w:bookmarkEnd w:id="0"/>
     </w:p>
     <w:p>
       <w:pPr>

</xml_diff>

<commit_message>
Config file and various consequences of.
</commit_message>
<xml_diff>
--- a/Documentation/Work List.docx
+++ b/Documentation/Work List.docx
@@ -60,330 +60,363 @@
           <w:ilvl w:val="0"/>
           <w:numId w:val="1"/>
         </w:numPr>
-      </w:pPr>
-      <w:r>
+        <w:rPr>
+          <w:strike/>
+        </w:rPr>
+      </w:pPr>
+      <w:r>
+        <w:rPr>
+          <w:strike/>
+        </w:rPr>
         <w:t>Build and test on various platforms to see if it works</w:t>
       </w:r>
+    </w:p>
+    <w:p>
+      <w:pPr>
+        <w:pStyle w:val="ListParagraph"/>
+        <w:numPr>
+          <w:ilvl w:val="0"/>
+          <w:numId w:val="1"/>
+        </w:numPr>
+        <w:rPr>
+          <w:strike/>
+        </w:rPr>
+      </w:pPr>
+      <w:r>
+        <w:rPr>
+          <w:strike/>
+        </w:rPr>
+        <w:t>Code Read original Pacman Source and tidy up/improve comments where required.</w:t>
+      </w:r>
+    </w:p>
+    <w:p>
+      <w:pPr>
+        <w:rPr>
+          <w:u w:val="single"/>
+        </w:rPr>
+      </w:pPr>
+      <w:r>
+        <w:rPr>
+          <w:u w:val="single"/>
+        </w:rPr>
+        <w:t>Reskinning</w:t>
+      </w:r>
+    </w:p>
+    <w:p>
+      <w:pPr>
+        <w:pStyle w:val="ListParagraph"/>
+        <w:numPr>
+          <w:ilvl w:val="0"/>
+          <w:numId w:val="1"/>
+        </w:numPr>
+        <w:rPr>
+          <w:strike/>
+        </w:rPr>
+      </w:pPr>
+      <w:r>
+        <w:rPr>
+          <w:strike/>
+        </w:rPr>
+        <w:t>Replace the font with something a bit cleaner.</w:t>
+      </w:r>
+    </w:p>
+    <w:p>
+      <w:pPr>
+        <w:pStyle w:val="ListParagraph"/>
+        <w:numPr>
+          <w:ilvl w:val="0"/>
+          <w:numId w:val="1"/>
+        </w:numPr>
+        <w:rPr>
+          <w:strike/>
+        </w:rPr>
+      </w:pPr>
+      <w:r>
+        <w:rPr>
+          <w:strike/>
+        </w:rPr>
+        <w:t>Fix Ghost Graphics</w:t>
+      </w:r>
+    </w:p>
+    <w:p>
+      <w:pPr>
+        <w:pStyle w:val="ListParagraph"/>
+        <w:numPr>
+          <w:ilvl w:val="0"/>
+          <w:numId w:val="1"/>
+        </w:numPr>
+        <w:rPr>
+          <w:strike/>
+        </w:rPr>
+      </w:pPr>
+      <w:r>
+        <w:rPr>
+          <w:strike/>
+        </w:rPr>
+        <w:t>Fix Pacman Graphics</w:t>
+      </w:r>
+    </w:p>
+    <w:p>
+      <w:pPr>
+        <w:pStyle w:val="ListParagraph"/>
+        <w:numPr>
+          <w:ilvl w:val="0"/>
+          <w:numId w:val="1"/>
+        </w:numPr>
+        <w:rPr>
+          <w:strike/>
+        </w:rPr>
+      </w:pPr>
+      <w:r>
+        <w:rPr>
+          <w:strike/>
+        </w:rPr>
+        <w:t>Fix Fruit Graphics</w:t>
+      </w:r>
+    </w:p>
+    <w:p>
+      <w:pPr>
+        <w:pStyle w:val="ListParagraph"/>
+        <w:numPr>
+          <w:ilvl w:val="0"/>
+          <w:numId w:val="1"/>
+        </w:numPr>
+        <w:rPr>
+          <w:strike/>
+        </w:rPr>
+      </w:pPr>
+      <w:r>
+        <w:rPr>
+          <w:strike/>
+        </w:rPr>
+        <w:t>Fix Power Pill Graphic</w:t>
+      </w:r>
+    </w:p>
+    <w:p>
+      <w:pPr>
+        <w:pStyle w:val="ListParagraph"/>
+        <w:numPr>
+          <w:ilvl w:val="0"/>
+          <w:numId w:val="1"/>
+        </w:numPr>
+        <w:rPr>
+          <w:strike/>
+        </w:rPr>
+      </w:pPr>
+      <w:r>
+        <w:rPr>
+          <w:strike/>
+        </w:rPr>
+        <w:t>Change Death Animation</w:t>
+      </w:r>
+    </w:p>
+    <w:p>
+      <w:pPr>
+        <w:pStyle w:val="ListParagraph"/>
+        <w:numPr>
+          <w:ilvl w:val="0"/>
+          <w:numId w:val="1"/>
+        </w:numPr>
+      </w:pPr>
+      <w:r>
+        <w:t>Twiddle other graphics till similar but different enough.</w:t>
+      </w:r>
+    </w:p>
+    <w:p>
+      <w:pPr>
+        <w:pStyle w:val="ListParagraph"/>
+        <w:numPr>
+          <w:ilvl w:val="0"/>
+          <w:numId w:val="1"/>
+        </w:numPr>
+      </w:pPr>
+      <w:r>
+        <w:t>Change sound effects and music</w:t>
+      </w:r>
+    </w:p>
+    <w:p>
+      <w:pPr>
+        <w:pStyle w:val="ListParagraph"/>
+        <w:numPr>
+          <w:ilvl w:val="0"/>
+          <w:numId w:val="1"/>
+        </w:numPr>
+        <w:rPr>
+          <w:strike/>
+        </w:rPr>
+      </w:pPr>
+      <w:r>
+        <w:rPr>
+          <w:strike/>
+        </w:rPr>
+        <w:t>Create configuration event file (initially just the title and sub title)</w:t>
+      </w:r>
+    </w:p>
+    <w:p>
+      <w:pPr>
+        <w:pStyle w:val="ListParagraph"/>
+        <w:numPr>
+          <w:ilvl w:val="0"/>
+          <w:numId w:val="1"/>
+        </w:numPr>
+      </w:pPr>
+      <w:r>
+        <w:rPr>
+          <w:strike/>
+        </w:rPr>
+        <w:t>Change title page to include title and sub title</w:t>
+      </w:r>
+      <w:r>
+        <w:t xml:space="preserve"> (note button requirement)</w:t>
+      </w:r>
+    </w:p>
+    <w:p>
+      <w:pPr>
+        <w:pStyle w:val="ListParagraph"/>
+        <w:numPr>
+          <w:ilvl w:val="0"/>
+          <w:numId w:val="1"/>
+        </w:numPr>
+        <w:rPr>
+          <w:strike/>
+        </w:rPr>
+      </w:pPr>
+      <w:r>
+        <w:rPr>
+          <w:strike/>
+        </w:rPr>
+        <w:t>Change Copyright and Ownership stuff</w:t>
+      </w:r>
+    </w:p>
+    <w:p>
+      <w:pPr>
+        <w:pStyle w:val="ListParagraph"/>
+        <w:numPr>
+          <w:ilvl w:val="0"/>
+          <w:numId w:val="1"/>
+        </w:numPr>
+        <w:rPr>
+          <w:strike/>
+        </w:rPr>
+      </w:pPr>
+      <w:r>
+        <w:rPr>
+          <w:strike/>
+        </w:rPr>
+        <w:t>Disable the intermission code.</w:t>
+      </w:r>
+    </w:p>
+    <w:p>
+      <w:pPr>
+        <w:rPr>
+          <w:u w:val="single"/>
+        </w:rPr>
+      </w:pPr>
+      <w:r>
+        <w:rPr>
+          <w:u w:val="single"/>
+        </w:rPr>
+        <w:t>Modifications</w:t>
+      </w:r>
+    </w:p>
+    <w:p>
+      <w:pPr>
+        <w:pStyle w:val="ListParagraph"/>
+        <w:numPr>
+          <w:ilvl w:val="0"/>
+          <w:numId w:val="1"/>
+        </w:numPr>
+        <w:rPr>
+          <w:strike/>
+        </w:rPr>
+      </w:pPr>
+      <w:r>
+        <w:rPr>
+          <w:strike/>
+        </w:rPr>
+        <w:t>Add the working buttons to the title page.</w:t>
+      </w:r>
+    </w:p>
+    <w:p>
+      <w:pPr>
+        <w:pStyle w:val="ListParagraph"/>
+        <w:numPr>
+          <w:ilvl w:val="0"/>
+          <w:numId w:val="1"/>
+        </w:numPr>
+        <w:rPr>
+          <w:strike/>
+        </w:rPr>
+      </w:pPr>
+      <w:r>
+        <w:rPr>
+          <w:strike/>
+        </w:rPr>
+        <w:t>Revamp touch controls</w:t>
+      </w:r>
+    </w:p>
+    <w:p>
+      <w:pPr>
+        <w:pStyle w:val="ListParagraph"/>
+        <w:numPr>
+          <w:ilvl w:val="0"/>
+          <w:numId w:val="1"/>
+        </w:numPr>
+      </w:pPr>
+      <w:r>
+        <w:t>Add a high score page with editable names, store in local storage – this page toggled through via title page on an alternating basis or reached there by game end / high score.</w:t>
+      </w:r>
+    </w:p>
+    <w:p>
+      <w:pPr>
+        <w:pStyle w:val="ListParagraph"/>
+        <w:numPr>
+          <w:ilvl w:val="0"/>
+          <w:numId w:val="1"/>
+        </w:numPr>
+      </w:pPr>
+      <w:r>
+        <w:t>Adjust the game displayed high score to work with high score table.</w:t>
+      </w:r>
+    </w:p>
+    <w:p>
+      <w:pPr>
+        <w:pStyle w:val="ListParagraph"/>
+        <w:numPr>
+          <w:ilvl w:val="0"/>
+          <w:numId w:val="1"/>
+        </w:numPr>
+      </w:pPr>
+      <w:r>
+        <w:t>Add the layer up/layer down code same ideas as used in shop.</w:t>
+      </w:r>
+    </w:p>
+    <w:p>
+      <w:pPr>
+        <w:pStyle w:val="ListParagraph"/>
+        <w:numPr>
+          <w:ilvl w:val="0"/>
+          <w:numId w:val="1"/>
+        </w:numPr>
+        <w:rPr>
+          <w:strike/>
+        </w:rPr>
+      </w:pPr>
       <w:bookmarkStart w:id="0" w:name="_GoBack"/>
-      <w:bookmarkEnd w:id="0"/>
-    </w:p>
-    <w:p>
-      <w:pPr>
-        <w:pStyle w:val="ListParagraph"/>
-        <w:numPr>
-          <w:ilvl w:val="0"/>
-          <w:numId w:val="1"/>
-        </w:numPr>
-      </w:pPr>
-      <w:r>
-        <w:t>Code Read original Pacman Source and tidy up/improve comments where required.</w:t>
-      </w:r>
-    </w:p>
-    <w:p>
-      <w:pPr>
-        <w:rPr>
-          <w:u w:val="single"/>
-        </w:rPr>
-      </w:pPr>
-      <w:r>
-        <w:rPr>
-          <w:u w:val="single"/>
-        </w:rPr>
-        <w:t>Reskinning</w:t>
-      </w:r>
-    </w:p>
-    <w:p>
-      <w:pPr>
-        <w:pStyle w:val="ListParagraph"/>
-        <w:numPr>
-          <w:ilvl w:val="0"/>
-          <w:numId w:val="1"/>
-        </w:numPr>
-        <w:rPr>
-          <w:strike/>
-        </w:rPr>
-      </w:pPr>
-      <w:r>
-        <w:rPr>
-          <w:strike/>
-        </w:rPr>
-        <w:t>Replace the font with something a bit cleaner.</w:t>
-      </w:r>
-    </w:p>
-    <w:p>
-      <w:pPr>
-        <w:pStyle w:val="ListParagraph"/>
-        <w:numPr>
-          <w:ilvl w:val="0"/>
-          <w:numId w:val="1"/>
-        </w:numPr>
-        <w:rPr>
-          <w:strike/>
-        </w:rPr>
-      </w:pPr>
-      <w:r>
-        <w:rPr>
-          <w:strike/>
-        </w:rPr>
-        <w:t>Fix Ghost Graphics</w:t>
-      </w:r>
-    </w:p>
-    <w:p>
-      <w:pPr>
-        <w:pStyle w:val="ListParagraph"/>
-        <w:numPr>
-          <w:ilvl w:val="0"/>
-          <w:numId w:val="1"/>
-        </w:numPr>
-        <w:rPr>
-          <w:strike/>
-        </w:rPr>
-      </w:pPr>
-      <w:r>
-        <w:rPr>
-          <w:strike/>
-        </w:rPr>
-        <w:t>Fix Pacman Graphics</w:t>
-      </w:r>
-    </w:p>
-    <w:p>
-      <w:pPr>
-        <w:pStyle w:val="ListParagraph"/>
-        <w:numPr>
-          <w:ilvl w:val="0"/>
-          <w:numId w:val="1"/>
-        </w:numPr>
-        <w:rPr>
-          <w:strike/>
-        </w:rPr>
-      </w:pPr>
-      <w:r>
-        <w:rPr>
-          <w:strike/>
-        </w:rPr>
-        <w:t>Fix Fruit Graphics</w:t>
-      </w:r>
-    </w:p>
-    <w:p>
-      <w:pPr>
-        <w:pStyle w:val="ListParagraph"/>
-        <w:numPr>
-          <w:ilvl w:val="0"/>
-          <w:numId w:val="1"/>
-        </w:numPr>
-        <w:rPr>
-          <w:strike/>
-        </w:rPr>
-      </w:pPr>
-      <w:r>
-        <w:rPr>
-          <w:strike/>
-        </w:rPr>
-        <w:t>Fix Power Pill Graphic</w:t>
-      </w:r>
-    </w:p>
-    <w:p>
-      <w:pPr>
-        <w:pStyle w:val="ListParagraph"/>
-        <w:numPr>
-          <w:ilvl w:val="0"/>
-          <w:numId w:val="1"/>
-        </w:numPr>
-        <w:rPr>
-          <w:strike/>
-        </w:rPr>
-      </w:pPr>
-      <w:r>
-        <w:rPr>
-          <w:strike/>
-        </w:rPr>
-        <w:t>Change Death Animation</w:t>
-      </w:r>
-    </w:p>
-    <w:p>
-      <w:pPr>
-        <w:pStyle w:val="ListParagraph"/>
-        <w:numPr>
-          <w:ilvl w:val="0"/>
-          <w:numId w:val="1"/>
-        </w:numPr>
-      </w:pPr>
-      <w:r>
-        <w:t>Twiddle other graphics till similar but different enough.</w:t>
-      </w:r>
-    </w:p>
-    <w:p>
-      <w:pPr>
-        <w:pStyle w:val="ListParagraph"/>
-        <w:numPr>
-          <w:ilvl w:val="0"/>
-          <w:numId w:val="1"/>
-        </w:numPr>
-      </w:pPr>
-      <w:r>
-        <w:t>Change sound effects and music</w:t>
-      </w:r>
-    </w:p>
-    <w:p>
-      <w:pPr>
-        <w:pStyle w:val="ListParagraph"/>
-        <w:numPr>
-          <w:ilvl w:val="0"/>
-          <w:numId w:val="1"/>
-        </w:numPr>
-      </w:pPr>
-      <w:r>
-        <w:t>Create configuration event file (initially just the title and sub title)</w:t>
-      </w:r>
-    </w:p>
-    <w:p>
-      <w:pPr>
-        <w:pStyle w:val="ListParagraph"/>
-        <w:numPr>
-          <w:ilvl w:val="0"/>
-          <w:numId w:val="1"/>
-        </w:numPr>
-      </w:pPr>
-      <w:r>
-        <w:rPr>
-          <w:strike/>
-        </w:rPr>
-        <w:t>Change title page to include title and sub title</w:t>
-      </w:r>
-      <w:r>
-        <w:t xml:space="preserve"> (note button requirement)</w:t>
-      </w:r>
-    </w:p>
-    <w:p>
-      <w:pPr>
-        <w:pStyle w:val="ListParagraph"/>
-        <w:numPr>
-          <w:ilvl w:val="0"/>
-          <w:numId w:val="1"/>
-        </w:numPr>
-        <w:rPr>
-          <w:strike/>
-        </w:rPr>
-      </w:pPr>
-      <w:r>
-        <w:rPr>
-          <w:strike/>
-        </w:rPr>
-        <w:t>Change Copyright and Ownership stuff</w:t>
-      </w:r>
-    </w:p>
-    <w:p>
-      <w:pPr>
-        <w:pStyle w:val="ListParagraph"/>
-        <w:numPr>
-          <w:ilvl w:val="0"/>
-          <w:numId w:val="1"/>
-        </w:numPr>
-        <w:rPr>
-          <w:strike/>
-        </w:rPr>
-      </w:pPr>
-      <w:r>
-        <w:rPr>
-          <w:strike/>
-        </w:rPr>
-        <w:t>Disable the intermission code.</w:t>
-      </w:r>
-    </w:p>
-    <w:p>
-      <w:pPr>
-        <w:rPr>
-          <w:u w:val="single"/>
-        </w:rPr>
-      </w:pPr>
-      <w:r>
-        <w:rPr>
-          <w:u w:val="single"/>
-        </w:rPr>
-        <w:t>Modifications</w:t>
-      </w:r>
-    </w:p>
-    <w:p>
-      <w:pPr>
-        <w:pStyle w:val="ListParagraph"/>
-        <w:numPr>
-          <w:ilvl w:val="0"/>
-          <w:numId w:val="1"/>
-        </w:numPr>
-      </w:pPr>
-      <w:r>
-        <w:t>Add the working buttons to the title page.</w:t>
-      </w:r>
-    </w:p>
-    <w:p>
-      <w:pPr>
-        <w:pStyle w:val="ListParagraph"/>
-        <w:numPr>
-          <w:ilvl w:val="0"/>
-          <w:numId w:val="1"/>
-        </w:numPr>
-        <w:rPr>
-          <w:strike/>
-        </w:rPr>
-      </w:pPr>
-      <w:r>
-        <w:rPr>
-          <w:strike/>
-        </w:rPr>
-        <w:t>Revamp touch controls</w:t>
-      </w:r>
-    </w:p>
-    <w:p>
-      <w:pPr>
-        <w:pStyle w:val="ListParagraph"/>
-        <w:numPr>
-          <w:ilvl w:val="0"/>
-          <w:numId w:val="1"/>
-        </w:numPr>
-      </w:pPr>
-      <w:r>
-        <w:t>Add a high score page with editable names, store in local storage – this page toggled through via title page on an alternating basis or reached there by game end / high score.</w:t>
-      </w:r>
-    </w:p>
-    <w:p>
-      <w:pPr>
-        <w:pStyle w:val="ListParagraph"/>
-        <w:numPr>
-          <w:ilvl w:val="0"/>
-          <w:numId w:val="1"/>
-        </w:numPr>
-      </w:pPr>
-      <w:r>
-        <w:t>Adjust the game displayed high score to work with high score table.</w:t>
-      </w:r>
-    </w:p>
-    <w:p>
-      <w:pPr>
-        <w:pStyle w:val="ListParagraph"/>
-        <w:numPr>
-          <w:ilvl w:val="0"/>
-          <w:numId w:val="1"/>
-        </w:numPr>
-      </w:pPr>
-      <w:r>
-        <w:t>Add the layer up/layer down code same ideas as used in shop.</w:t>
-      </w:r>
-    </w:p>
-    <w:p>
-      <w:pPr>
-        <w:pStyle w:val="ListParagraph"/>
-        <w:numPr>
-          <w:ilvl w:val="0"/>
-          <w:numId w:val="1"/>
-        </w:numPr>
-      </w:pPr>
-      <w:r>
+      <w:r>
+        <w:rPr>
+          <w:strike/>
+        </w:rPr>
         <w:t>Move power pills sys</w:t>
       </w:r>
       <w:r>
+        <w:rPr>
+          <w:strike/>
+        </w:rPr>
         <w:t>tem into the configuration file, return CSV list of one side only.</w:t>
       </w:r>
     </w:p>
+    <w:bookmarkEnd w:id="0"/>
     <w:p>
       <w:pPr>
         <w:rPr>

</xml_diff>

<commit_message>
Added the name entering table
</commit_message>
<xml_diff>
--- a/Documentation/Work List.docx
+++ b/Documentation/Work List.docx
@@ -217,11 +217,19 @@
           <w:ilvl w:val="0"/>
           <w:numId w:val="1"/>
         </w:numPr>
-      </w:pPr>
-      <w:r>
+        <w:rPr>
+          <w:strike/>
+        </w:rPr>
+      </w:pPr>
+      <w:bookmarkStart w:id="0" w:name="_GoBack"/>
+      <w:r>
+        <w:rPr>
+          <w:strike/>
+        </w:rPr>
         <w:t>Twiddle other graphics till similar but different enough.</w:t>
       </w:r>
     </w:p>
+    <w:bookmarkEnd w:id="0"/>
     <w:p>
       <w:pPr>
         <w:pStyle w:val="ListParagraph"/>
@@ -364,18 +372,48 @@
         </w:numPr>
       </w:pPr>
       <w:r>
-        <w:t>Add a high score page with editable names, store in local storage – this page toggled through via title page on an alternating basis or reached there by game end / high score.</w:t>
-      </w:r>
-    </w:p>
-    <w:p>
-      <w:pPr>
-        <w:pStyle w:val="ListParagraph"/>
-        <w:numPr>
-          <w:ilvl w:val="0"/>
-          <w:numId w:val="1"/>
-        </w:numPr>
-      </w:pPr>
-      <w:r>
+        <w:rPr>
+          <w:strike/>
+        </w:rPr>
+        <w:t>Add a high score page</w:t>
+      </w:r>
+      <w:r>
+        <w:t xml:space="preserve"> </w:t>
+      </w:r>
+      <w:r>
+        <w:rPr>
+          <w:strike/>
+        </w:rPr>
+        <w:t>with editable names</w:t>
+      </w:r>
+      <w:r>
+        <w:t xml:space="preserve">, store in local storage </w:t>
+      </w:r>
+      <w:r>
+        <w:rPr>
+          <w:strike/>
+        </w:rPr>
+        <w:t>– this page toggled through via title page on an alternating basis</w:t>
+      </w:r>
+      <w:r>
+        <w:t xml:space="preserve"> or reached there by game end / high score.</w:t>
+      </w:r>
+    </w:p>
+    <w:p>
+      <w:pPr>
+        <w:pStyle w:val="ListParagraph"/>
+        <w:numPr>
+          <w:ilvl w:val="0"/>
+          <w:numId w:val="1"/>
+        </w:numPr>
+        <w:rPr>
+          <w:strike/>
+        </w:rPr>
+      </w:pPr>
+      <w:r>
+        <w:rPr>
+          <w:strike/>
+        </w:rPr>
         <w:t>Adjust the game displayed high score to work with high score table.</w:t>
       </w:r>
     </w:p>
@@ -402,7 +440,6 @@
           <w:strike/>
         </w:rPr>
       </w:pPr>
-      <w:bookmarkStart w:id="0" w:name="_GoBack"/>
       <w:r>
         <w:rPr>
           <w:strike/>
@@ -416,7 +453,6 @@
         <w:t>tem into the configuration file, return CSV list of one side only.</w:t>
       </w:r>
     </w:p>
-    <w:bookmarkEnd w:id="0"/>
     <w:p>
       <w:pPr>
         <w:rPr>
@@ -491,8 +527,14 @@
           <w:ilvl w:val="0"/>
           <w:numId w:val="1"/>
         </w:numPr>
-      </w:pPr>
-      <w:r>
+        <w:rPr>
+          <w:strike/>
+        </w:rPr>
+      </w:pPr>
+      <w:r>
+        <w:rPr>
+          <w:strike/>
+        </w:rPr>
         <w:t>Code Read / Comments.</w:t>
       </w:r>
     </w:p>

</xml_diff>

<commit_message>
Integrated High Score Table
</commit_message>
<xml_diff>
--- a/Documentation/Work List.docx
+++ b/Documentation/Work List.docx
@@ -221,183 +221,189 @@
           <w:strike/>
         </w:rPr>
       </w:pPr>
+      <w:r>
+        <w:rPr>
+          <w:strike/>
+        </w:rPr>
+        <w:t>Twiddle other graphics till similar but different enough.</w:t>
+      </w:r>
+    </w:p>
+    <w:p>
+      <w:pPr>
+        <w:pStyle w:val="ListParagraph"/>
+        <w:numPr>
+          <w:ilvl w:val="0"/>
+          <w:numId w:val="1"/>
+        </w:numPr>
+      </w:pPr>
+      <w:r>
+        <w:t>Change sound effects and music</w:t>
+      </w:r>
+    </w:p>
+    <w:p>
+      <w:pPr>
+        <w:pStyle w:val="ListParagraph"/>
+        <w:numPr>
+          <w:ilvl w:val="0"/>
+          <w:numId w:val="1"/>
+        </w:numPr>
+        <w:rPr>
+          <w:strike/>
+        </w:rPr>
+      </w:pPr>
+      <w:r>
+        <w:rPr>
+          <w:strike/>
+        </w:rPr>
+        <w:t>Create configuration event file (initially just the title and sub title)</w:t>
+      </w:r>
+    </w:p>
+    <w:p>
+      <w:pPr>
+        <w:pStyle w:val="ListParagraph"/>
+        <w:numPr>
+          <w:ilvl w:val="0"/>
+          <w:numId w:val="1"/>
+        </w:numPr>
+      </w:pPr>
+      <w:r>
+        <w:rPr>
+          <w:strike/>
+        </w:rPr>
+        <w:t>Change title page to include title and sub title</w:t>
+      </w:r>
+      <w:r>
+        <w:t xml:space="preserve"> (note button requirement)</w:t>
+      </w:r>
+    </w:p>
+    <w:p>
+      <w:pPr>
+        <w:pStyle w:val="ListParagraph"/>
+        <w:numPr>
+          <w:ilvl w:val="0"/>
+          <w:numId w:val="1"/>
+        </w:numPr>
+        <w:rPr>
+          <w:strike/>
+        </w:rPr>
+      </w:pPr>
+      <w:r>
+        <w:rPr>
+          <w:strike/>
+        </w:rPr>
+        <w:t>Change Copyright and Ownership stuff</w:t>
+      </w:r>
+    </w:p>
+    <w:p>
+      <w:pPr>
+        <w:pStyle w:val="ListParagraph"/>
+        <w:numPr>
+          <w:ilvl w:val="0"/>
+          <w:numId w:val="1"/>
+        </w:numPr>
+        <w:rPr>
+          <w:strike/>
+        </w:rPr>
+      </w:pPr>
+      <w:r>
+        <w:rPr>
+          <w:strike/>
+        </w:rPr>
+        <w:t>Disable the intermission code.</w:t>
+      </w:r>
+    </w:p>
+    <w:p>
+      <w:pPr>
+        <w:rPr>
+          <w:u w:val="single"/>
+        </w:rPr>
+      </w:pPr>
+      <w:r>
+        <w:rPr>
+          <w:u w:val="single"/>
+        </w:rPr>
+        <w:t>Modifications</w:t>
+      </w:r>
+    </w:p>
+    <w:p>
+      <w:pPr>
+        <w:pStyle w:val="ListParagraph"/>
+        <w:numPr>
+          <w:ilvl w:val="0"/>
+          <w:numId w:val="1"/>
+        </w:numPr>
+        <w:rPr>
+          <w:strike/>
+        </w:rPr>
+      </w:pPr>
+      <w:r>
+        <w:rPr>
+          <w:strike/>
+        </w:rPr>
+        <w:t>Add the working buttons to the title page.</w:t>
+      </w:r>
+    </w:p>
+    <w:p>
+      <w:pPr>
+        <w:pStyle w:val="ListParagraph"/>
+        <w:numPr>
+          <w:ilvl w:val="0"/>
+          <w:numId w:val="1"/>
+        </w:numPr>
+        <w:rPr>
+          <w:strike/>
+        </w:rPr>
+      </w:pPr>
+      <w:r>
+        <w:rPr>
+          <w:strike/>
+        </w:rPr>
+        <w:t>Revamp touch controls</w:t>
+      </w:r>
+    </w:p>
+    <w:p>
+      <w:pPr>
+        <w:pStyle w:val="ListParagraph"/>
+        <w:numPr>
+          <w:ilvl w:val="0"/>
+          <w:numId w:val="1"/>
+        </w:numPr>
+      </w:pPr>
+      <w:r>
+        <w:rPr>
+          <w:strike/>
+        </w:rPr>
+        <w:t>Add a high score page</w:t>
+      </w:r>
+      <w:r>
+        <w:t xml:space="preserve"> </w:t>
+      </w:r>
+      <w:r>
+        <w:rPr>
+          <w:strike/>
+        </w:rPr>
+        <w:t>with editable names</w:t>
+      </w:r>
+      <w:r>
+        <w:rPr>
+          <w:strike/>
+        </w:rPr>
+        <w:t>, store in local storage</w:t>
+      </w:r>
+      <w:r>
+        <w:t xml:space="preserve"> </w:t>
+      </w:r>
+      <w:r>
+        <w:rPr>
+          <w:strike/>
+        </w:rPr>
+        <w:t xml:space="preserve">– this page toggled through via title page on an alternating </w:t>
+      </w:r>
       <w:bookmarkStart w:id="0" w:name="_GoBack"/>
       <w:r>
-        <w:rPr>
-          <w:strike/>
-        </w:rPr>
-        <w:t>Twiddle other graphics till similar but different enough.</w:t>
-      </w:r>
-    </w:p>
-    <w:bookmarkEnd w:id="0"/>
-    <w:p>
-      <w:pPr>
-        <w:pStyle w:val="ListParagraph"/>
-        <w:numPr>
-          <w:ilvl w:val="0"/>
-          <w:numId w:val="1"/>
-        </w:numPr>
-      </w:pPr>
-      <w:r>
-        <w:t>Change sound effects and music</w:t>
-      </w:r>
-    </w:p>
-    <w:p>
-      <w:pPr>
-        <w:pStyle w:val="ListParagraph"/>
-        <w:numPr>
-          <w:ilvl w:val="0"/>
-          <w:numId w:val="1"/>
-        </w:numPr>
-        <w:rPr>
-          <w:strike/>
-        </w:rPr>
-      </w:pPr>
-      <w:r>
-        <w:rPr>
-          <w:strike/>
-        </w:rPr>
-        <w:t>Create configuration event file (initially just the title and sub title)</w:t>
-      </w:r>
-    </w:p>
-    <w:p>
-      <w:pPr>
-        <w:pStyle w:val="ListParagraph"/>
-        <w:numPr>
-          <w:ilvl w:val="0"/>
-          <w:numId w:val="1"/>
-        </w:numPr>
-      </w:pPr>
-      <w:r>
-        <w:rPr>
-          <w:strike/>
-        </w:rPr>
-        <w:t>Change title page to include title and sub title</w:t>
-      </w:r>
-      <w:r>
-        <w:t xml:space="preserve"> (note button requirement)</w:t>
-      </w:r>
-    </w:p>
-    <w:p>
-      <w:pPr>
-        <w:pStyle w:val="ListParagraph"/>
-        <w:numPr>
-          <w:ilvl w:val="0"/>
-          <w:numId w:val="1"/>
-        </w:numPr>
-        <w:rPr>
-          <w:strike/>
-        </w:rPr>
-      </w:pPr>
-      <w:r>
-        <w:rPr>
-          <w:strike/>
-        </w:rPr>
-        <w:t>Change Copyright and Ownership stuff</w:t>
-      </w:r>
-    </w:p>
-    <w:p>
-      <w:pPr>
-        <w:pStyle w:val="ListParagraph"/>
-        <w:numPr>
-          <w:ilvl w:val="0"/>
-          <w:numId w:val="1"/>
-        </w:numPr>
-        <w:rPr>
-          <w:strike/>
-        </w:rPr>
-      </w:pPr>
-      <w:r>
-        <w:rPr>
-          <w:strike/>
-        </w:rPr>
-        <w:t>Disable the intermission code.</w:t>
-      </w:r>
-    </w:p>
-    <w:p>
-      <w:pPr>
-        <w:rPr>
-          <w:u w:val="single"/>
-        </w:rPr>
-      </w:pPr>
-      <w:r>
-        <w:rPr>
-          <w:u w:val="single"/>
-        </w:rPr>
-        <w:t>Modifications</w:t>
-      </w:r>
-    </w:p>
-    <w:p>
-      <w:pPr>
-        <w:pStyle w:val="ListParagraph"/>
-        <w:numPr>
-          <w:ilvl w:val="0"/>
-          <w:numId w:val="1"/>
-        </w:numPr>
-        <w:rPr>
-          <w:strike/>
-        </w:rPr>
-      </w:pPr>
-      <w:r>
-        <w:rPr>
-          <w:strike/>
-        </w:rPr>
-        <w:t>Add the working buttons to the title page.</w:t>
-      </w:r>
-    </w:p>
-    <w:p>
-      <w:pPr>
-        <w:pStyle w:val="ListParagraph"/>
-        <w:numPr>
-          <w:ilvl w:val="0"/>
-          <w:numId w:val="1"/>
-        </w:numPr>
-        <w:rPr>
-          <w:strike/>
-        </w:rPr>
-      </w:pPr>
-      <w:r>
-        <w:rPr>
-          <w:strike/>
-        </w:rPr>
-        <w:t>Revamp touch controls</w:t>
-      </w:r>
-    </w:p>
-    <w:p>
-      <w:pPr>
-        <w:pStyle w:val="ListParagraph"/>
-        <w:numPr>
-          <w:ilvl w:val="0"/>
-          <w:numId w:val="1"/>
-        </w:numPr>
-      </w:pPr>
-      <w:r>
-        <w:rPr>
-          <w:strike/>
-        </w:rPr>
-        <w:t>Add a high score page</w:t>
-      </w:r>
-      <w:r>
-        <w:t xml:space="preserve"> </w:t>
-      </w:r>
-      <w:r>
-        <w:rPr>
-          <w:strike/>
-        </w:rPr>
-        <w:t>with editable names</w:t>
-      </w:r>
-      <w:r>
-        <w:t xml:space="preserve">, store in local storage </w:t>
-      </w:r>
-      <w:r>
-        <w:rPr>
-          <w:strike/>
-        </w:rPr>
-        <w:t>– this page toggled through via title page on an alternating basis</w:t>
-      </w:r>
-      <w:r>
-        <w:t xml:space="preserve"> or reached there by game end / high score.</w:t>
-      </w:r>
+        <w:t>basis or reached there by game end / high score.</w:t>
+      </w:r>
+      <w:bookmarkEnd w:id="0"/>
     </w:p>
     <w:p>
       <w:pPr>

</xml_diff>